<commit_message>
Done part 1 & 2
</commit_message>
<xml_diff>
--- a/Comply with IP, ethics and privacy policies/Assessment 3 v5.11 Dealing with Non Compliance By Richard Pountney.docx
+++ b/Comply with IP, ethics and privacy policies/Assessment 3 v5.11 Dealing with Non Compliance By Richard Pountney.docx
@@ -2756,7 +2756,6 @@
                 <w:szCs w:val="20"/>
               </w:rPr>
             </w:pPr>
-            <w:proofErr w:type="gramStart"/>
             <w:r>
               <w:rPr>
                 <w:rFonts w:ascii="Tahoma" w:hAnsi="Tahoma" w:cs="Tahoma"/>
@@ -2766,19 +2765,7 @@
                 <w:sz w:val="20"/>
                 <w:szCs w:val="20"/>
               </w:rPr>
-              <w:t>Purpose  of</w:t>
-            </w:r>
-            <w:proofErr w:type="gramEnd"/>
-            <w:r>
-              <w:rPr>
-                <w:rFonts w:ascii="Tahoma" w:hAnsi="Tahoma" w:cs="Tahoma"/>
-                <w:b/>
-                <w:bCs/>
-                <w:color w:val="FFFFFF" w:themeColor="background1"/>
-                <w:sz w:val="20"/>
-                <w:szCs w:val="20"/>
-              </w:rPr>
-              <w:t xml:space="preserve"> Assessment</w:t>
+              <w:t>Purpose  of Assessment</w:t>
             </w:r>
           </w:p>
           <w:p>
@@ -3137,7 +3124,6 @@
                 <w:szCs w:val="20"/>
               </w:rPr>
             </w:pPr>
-            <w:proofErr w:type="gramStart"/>
             <w:r>
               <w:rPr>
                 <w:rFonts w:ascii="Tahoma" w:hAnsi="Tahoma" w:cs="Tahoma"/>
@@ -3145,17 +3131,7 @@
                 <w:sz w:val="20"/>
                 <w:szCs w:val="20"/>
               </w:rPr>
-              <w:t>In the course of</w:t>
-            </w:r>
-            <w:proofErr w:type="gramEnd"/>
-            <w:r>
-              <w:rPr>
-                <w:rFonts w:ascii="Tahoma" w:hAnsi="Tahoma" w:cs="Tahoma"/>
-                <w:color w:val="000000" w:themeColor="text1"/>
-                <w:sz w:val="20"/>
-                <w:szCs w:val="20"/>
-              </w:rPr>
-              <w:t xml:space="preserve"> the above, the candidate must:</w:t>
+              <w:t>In the course of the above, the candidate must:</w:t>
             </w:r>
           </w:p>
           <w:p>
@@ -4603,6 +4579,24 @@
           </w:p>
           <w:p>
             <w:pPr>
+              <w:pStyle w:val="MyStyle"/>
+              <w:numPr>
+                <w:ilvl w:val="0"/>
+                <w:numId w:val="44"/>
+              </w:numPr>
+              <w:rPr>
+                <w:lang w:val="en-US"/>
+              </w:rPr>
+            </w:pPr>
+            <w:r>
+              <w:rPr>
+                <w:lang w:val="en-US"/>
+              </w:rPr>
+              <w:t>Ian has taken the idea for himself &amp; hasn’t even told Patricia. Ian got all the credit that Patricia would have got.</w:t>
+            </w:r>
+          </w:p>
+          <w:p>
+            <w:pPr>
               <w:pStyle w:val="NoSpacing"/>
               <w:numPr>
                 <w:ilvl w:val="0"/>
@@ -4625,6 +4619,44 @@
           </w:p>
           <w:p>
             <w:pPr>
+              <w:pStyle w:val="MyStyle"/>
+              <w:numPr>
+                <w:ilvl w:val="0"/>
+                <w:numId w:val="44"/>
+              </w:numPr>
+              <w:rPr>
+                <w:lang w:val="en-US"/>
+              </w:rPr>
+            </w:pPr>
+            <w:r>
+              <w:rPr>
+                <w:lang w:val="en-US"/>
+              </w:rPr>
+              <w:t xml:space="preserve">Realistic because it is </w:t>
+            </w:r>
+            <w:proofErr w:type="spellStart"/>
+            <w:r>
+              <w:rPr>
+                <w:lang w:val="en-US"/>
+              </w:rPr>
+              <w:t>vary</w:t>
+            </w:r>
+            <w:proofErr w:type="spellEnd"/>
+            <w:r>
+              <w:rPr>
+                <w:lang w:val="en-US"/>
+              </w:rPr>
+              <w:t xml:space="preserve"> common in business</w:t>
+            </w:r>
+            <w:r>
+              <w:rPr>
+                <w:lang w:val="en-US"/>
+              </w:rPr>
+              <w:t>. Examples are the game industries.</w:t>
+            </w:r>
+          </w:p>
+          <w:p>
+            <w:pPr>
               <w:pStyle w:val="NoSpacing"/>
               <w:numPr>
                 <w:ilvl w:val="0"/>
@@ -4643,6 +4675,24 @@
                 <w:lang w:val="en-US"/>
               </w:rPr>
               <w:t>What should Ian have done?</w:t>
+            </w:r>
+          </w:p>
+          <w:p>
+            <w:pPr>
+              <w:pStyle w:val="MyStyle"/>
+              <w:numPr>
+                <w:ilvl w:val="0"/>
+                <w:numId w:val="44"/>
+              </w:numPr>
+              <w:rPr>
+                <w:lang w:val="en-US"/>
+              </w:rPr>
+            </w:pPr>
+            <w:r>
+              <w:rPr>
+                <w:lang w:val="en-US"/>
+              </w:rPr>
+              <w:t>Informed Patricia that he has received an email of her idea &amp; would encourage Patricia to bring it up with the CEO.</w:t>
             </w:r>
           </w:p>
           <w:p>
@@ -4723,12 +4773,72 @@
           </w:p>
           <w:p>
             <w:pPr>
+              <w:pStyle w:val="MyStyle"/>
+              <w:numPr>
+                <w:ilvl w:val="0"/>
+                <w:numId w:val="46"/>
+              </w:numPr>
+              <w:rPr>
+                <w:lang w:val="en-US"/>
+              </w:rPr>
+            </w:pPr>
+            <w:r>
+              <w:rPr>
+                <w:lang w:val="en-US"/>
+              </w:rPr>
+              <w:t>Paul could side with Ian or Patricia.</w:t>
+            </w:r>
+          </w:p>
+          <w:p>
+            <w:pPr>
+              <w:pStyle w:val="MyStyle"/>
+              <w:numPr>
+                <w:ilvl w:val="0"/>
+                <w:numId w:val="46"/>
+              </w:numPr>
+              <w:rPr>
+                <w:lang w:val="en-US"/>
+              </w:rPr>
+            </w:pPr>
+            <w:r>
+              <w:rPr>
+                <w:lang w:val="en-US"/>
+              </w:rPr>
+              <w:t>Paul could ask Patricia to give more information at work.</w:t>
+            </w:r>
+          </w:p>
+          <w:p>
+            <w:pPr>
+              <w:pStyle w:val="MyStyle"/>
+              <w:numPr>
+                <w:ilvl w:val="0"/>
+                <w:numId w:val="46"/>
+              </w:numPr>
+              <w:rPr>
+                <w:lang w:val="en-US"/>
+              </w:rPr>
+            </w:pPr>
+            <w:r>
+              <w:rPr>
+                <w:lang w:val="en-US"/>
+              </w:rPr>
+              <w:lastRenderedPageBreak/>
+              <w:t>Paul could get both Ian &amp; Patricia to meet in his office</w:t>
+            </w:r>
+            <w:r>
+              <w:rPr>
+                <w:lang w:val="en-US"/>
+              </w:rPr>
+              <w:t xml:space="preserve"> so he can get the story straight.</w:t>
+            </w:r>
+          </w:p>
+          <w:p>
+            <w:pPr>
               <w:pStyle w:val="NoSpacing"/>
               <w:numPr>
                 <w:ilvl w:val="0"/>
                 <w:numId w:val="25"/>
               </w:numPr>
-              <w:spacing w:after="120"/>
               <w:ind w:left="714" w:hanging="357"/>
               <w:rPr>
                 <w:sz w:val="24"/>
@@ -4743,6 +4853,37 @@
                 <w:lang w:val="en-US"/>
               </w:rPr>
               <w:t>What outcome is morally most desirable?</w:t>
+            </w:r>
+          </w:p>
+          <w:p>
+            <w:pPr>
+              <w:pStyle w:val="MyStyle"/>
+              <w:numPr>
+                <w:ilvl w:val="0"/>
+                <w:numId w:val="45"/>
+              </w:numPr>
+              <w:rPr>
+                <w:lang w:val="en-US"/>
+              </w:rPr>
+            </w:pPr>
+            <w:r>
+              <w:rPr>
+                <w:lang w:val="en-US"/>
+              </w:rPr>
+              <w:t>The 3</w:t>
+            </w:r>
+            <w:r>
+              <w:rPr>
+                <w:vertAlign w:val="superscript"/>
+                <w:lang w:val="en-US"/>
+              </w:rPr>
+              <w:t>rd</w:t>
+            </w:r>
+            <w:r>
+              <w:rPr>
+                <w:lang w:val="en-US"/>
+              </w:rPr>
+              <w:t xml:space="preserve"> outcome</w:t>
             </w:r>
           </w:p>
           <w:p>
@@ -4805,6 +4946,42 @@
           </w:p>
           <w:p>
             <w:pPr>
+              <w:pStyle w:val="MyStyle"/>
+              <w:numPr>
+                <w:ilvl w:val="0"/>
+                <w:numId w:val="45"/>
+              </w:numPr>
+              <w:rPr>
+                <w:lang w:val="en-US"/>
+              </w:rPr>
+            </w:pPr>
+            <w:r>
+              <w:rPr>
+                <w:lang w:val="en-US"/>
+              </w:rPr>
+              <w:t>Fair works</w:t>
+            </w:r>
+          </w:p>
+          <w:p>
+            <w:pPr>
+              <w:pStyle w:val="MyStyle"/>
+              <w:numPr>
+                <w:ilvl w:val="0"/>
+                <w:numId w:val="45"/>
+              </w:numPr>
+              <w:rPr>
+                <w:lang w:val="en-US"/>
+              </w:rPr>
+            </w:pPr>
+            <w:r>
+              <w:rPr>
+                <w:lang w:val="en-US"/>
+              </w:rPr>
+              <w:t>Copyright Act 1968</w:t>
+            </w:r>
+          </w:p>
+          <w:p>
+            <w:pPr>
               <w:pStyle w:val="NoSpacing"/>
               <w:numPr>
                 <w:ilvl w:val="0"/>
@@ -4835,6 +5012,52 @@
           </w:p>
           <w:p>
             <w:pPr>
+              <w:pStyle w:val="ListParagraph"/>
+              <w:numPr>
+                <w:ilvl w:val="0"/>
+                <w:numId w:val="47"/>
+              </w:numPr>
+              <w:rPr>
+                <w:color w:val="0000FF"/>
+                <w:sz w:val="24"/>
+                <w:lang w:val="en-US"/>
+              </w:rPr>
+            </w:pPr>
+            <w:r>
+              <w:rPr>
+                <w:color w:val="0000FF"/>
+                <w:sz w:val="24"/>
+                <w:lang w:val="en-US"/>
+              </w:rPr>
+              <w:t>I would have not told Paul &amp; I would have i</w:t>
+            </w:r>
+            <w:r>
+              <w:rPr>
+                <w:color w:val="0000FF"/>
+                <w:sz w:val="24"/>
+                <w:lang w:val="en-US"/>
+              </w:rPr>
+              <w:t xml:space="preserve">nformed Patricia that he has received </w:t>
+            </w:r>
+            <w:r>
+              <w:rPr>
+                <w:color w:val="0000FF"/>
+                <w:sz w:val="24"/>
+                <w:lang w:val="en-US"/>
+              </w:rPr>
+              <w:t xml:space="preserve">the marketing email </w:t>
+            </w:r>
+            <w:r>
+              <w:rPr>
+                <w:color w:val="0000FF"/>
+                <w:sz w:val="24"/>
+                <w:lang w:val="en-US"/>
+              </w:rPr>
+              <w:t>of her idea &amp; would encourage Patricia to bring it up with the CEO.</w:t>
+            </w:r>
+          </w:p>
+          <w:p>
+            <w:pPr>
               <w:pStyle w:val="NoSpacing"/>
               <w:numPr>
                 <w:ilvl w:val="0"/>
@@ -4865,6 +5088,72 @@
           </w:p>
           <w:p>
             <w:pPr>
+              <w:pStyle w:val="MyStyle"/>
+              <w:numPr>
+                <w:ilvl w:val="0"/>
+                <w:numId w:val="47"/>
+              </w:numPr>
+              <w:rPr>
+                <w:lang w:val="en-US"/>
+              </w:rPr>
+            </w:pPr>
+            <w:r>
+              <w:rPr>
+                <w:lang w:val="en-US"/>
+              </w:rPr>
+              <w:t>Not talk about business during personal hours. After Patricia informed me about what she found, I would have got</w:t>
+            </w:r>
+            <w:r>
+              <w:rPr>
+                <w:lang w:val="en-US"/>
+              </w:rPr>
+              <w:t xml:space="preserve"> both Ian &amp; Patricia to meet in </w:t>
+            </w:r>
+            <w:r>
+              <w:rPr>
+                <w:lang w:val="en-US"/>
+              </w:rPr>
+              <w:t>my</w:t>
+            </w:r>
+            <w:r>
+              <w:rPr>
+                <w:lang w:val="en-US"/>
+              </w:rPr>
+              <w:t xml:space="preserve"> office</w:t>
+            </w:r>
+            <w:r>
+              <w:rPr>
+                <w:lang w:val="en-US"/>
+              </w:rPr>
+              <w:t xml:space="preserve"> on the next workday</w:t>
+            </w:r>
+            <w:r>
+              <w:rPr>
+                <w:lang w:val="en-US"/>
+              </w:rPr>
+              <w:t xml:space="preserve"> so</w:t>
+            </w:r>
+            <w:r>
+              <w:rPr>
+                <w:lang w:val="en-US"/>
+              </w:rPr>
+              <w:t xml:space="preserve"> I</w:t>
+            </w:r>
+            <w:r>
+              <w:rPr>
+                <w:lang w:val="en-US"/>
+              </w:rPr>
+              <w:t xml:space="preserve"> can get the story straigh</w:t>
+            </w:r>
+            <w:r>
+              <w:rPr>
+                <w:lang w:val="en-US"/>
+              </w:rPr>
+              <w:t>t.</w:t>
+            </w:r>
+          </w:p>
+          <w:p>
+            <w:pPr>
               <w:pStyle w:val="NoSpacing"/>
               <w:numPr>
                 <w:ilvl w:val="0"/>
@@ -4895,6 +5184,24 @@
           </w:p>
           <w:p>
             <w:pPr>
+              <w:pStyle w:val="MyStyle"/>
+              <w:numPr>
+                <w:ilvl w:val="0"/>
+                <w:numId w:val="47"/>
+              </w:numPr>
+              <w:rPr>
+                <w:lang w:val="en-US"/>
+              </w:rPr>
+            </w:pPr>
+            <w:r>
+              <w:rPr>
+                <w:lang w:val="en-US"/>
+              </w:rPr>
+              <w:t>I would have asked Ian why he was promoting me. If Ian told me the truth then I would have asked him to tell Paul where he got the idea.</w:t>
+            </w:r>
+          </w:p>
+          <w:p>
+            <w:pPr>
               <w:pStyle w:val="NoSpacing"/>
               <w:rPr>
                 <w:sz w:val="24"/>
@@ -5062,7 +5369,6 @@
                 <w:ilvl w:val="0"/>
                 <w:numId w:val="28"/>
               </w:numPr>
-              <w:spacing w:after="120"/>
               <w:ind w:left="714" w:hanging="357"/>
               <w:rPr>
                 <w:sz w:val="24"/>
@@ -5077,6 +5383,24 @@
                 <w:lang w:val="en-US"/>
               </w:rPr>
               <w:t>What are the moral implications of this situation?</w:t>
+            </w:r>
+          </w:p>
+          <w:p>
+            <w:pPr>
+              <w:pStyle w:val="MyStyle"/>
+              <w:numPr>
+                <w:ilvl w:val="0"/>
+                <w:numId w:val="47"/>
+              </w:numPr>
+              <w:rPr>
+                <w:lang w:val="en-US"/>
+              </w:rPr>
+            </w:pPr>
+            <w:r>
+              <w:rPr>
+                <w:lang w:val="en-US"/>
+              </w:rPr>
+              <w:t>The customer is not getting the product that they paid for.</w:t>
             </w:r>
           </w:p>
           <w:p>
@@ -5122,12 +5446,29 @@
           </w:p>
           <w:p>
             <w:pPr>
+              <w:pStyle w:val="MyStyle"/>
+              <w:numPr>
+                <w:ilvl w:val="0"/>
+                <w:numId w:val="47"/>
+              </w:numPr>
+              <w:rPr>
+                <w:lang w:val="en-US"/>
+              </w:rPr>
+            </w:pPr>
+            <w:r>
+              <w:rPr>
+                <w:lang w:val="en-US"/>
+              </w:rPr>
+              <w:t>The product is better than it should be, so the customer is getting more than what they paid for.</w:t>
+            </w:r>
+          </w:p>
+          <w:p>
+            <w:pPr>
               <w:pStyle w:val="NoSpacing"/>
               <w:numPr>
                 <w:ilvl w:val="0"/>
                 <w:numId w:val="28"/>
               </w:numPr>
-              <w:spacing w:after="120"/>
               <w:ind w:left="714" w:hanging="357"/>
               <w:rPr>
                 <w:sz w:val="24"/>
@@ -5141,7 +5482,71 @@
                 <w:szCs w:val="24"/>
                 <w:lang w:val="en-US"/>
               </w:rPr>
-              <w:t>If the panels were found to be inferior to those purchased would you think the morality of the situation to be different?</w:t>
+              <w:t xml:space="preserve">If the panels were found to be inferior to those </w:t>
+            </w:r>
+            <w:r>
+              <w:rPr>
+                <w:sz w:val="24"/>
+                <w:szCs w:val="24"/>
+                <w:lang w:val="en-US"/>
+              </w:rPr>
+              <w:t>purchased,</w:t>
+            </w:r>
+            <w:r>
+              <w:rPr>
+                <w:sz w:val="24"/>
+                <w:szCs w:val="24"/>
+                <w:lang w:val="en-US"/>
+              </w:rPr>
+              <w:t xml:space="preserve"> would you think the morality of the situation to be different?</w:t>
+            </w:r>
+          </w:p>
+          <w:p>
+            <w:pPr>
+              <w:pStyle w:val="MyStyle"/>
+              <w:numPr>
+                <w:ilvl w:val="0"/>
+                <w:numId w:val="47"/>
+              </w:numPr>
+              <w:rPr>
+                <w:lang w:val="en-US"/>
+              </w:rPr>
+            </w:pPr>
+            <w:r>
+              <w:rPr>
+                <w:lang w:val="en-US"/>
+              </w:rPr>
+              <w:t xml:space="preserve">The customer should be informed about the product misplacement because it </w:t>
+            </w:r>
+            <w:r>
+              <w:rPr>
+                <w:lang w:val="en-US"/>
+              </w:rPr>
+              <w:t xml:space="preserve">is </w:t>
+            </w:r>
+            <w:r>
+              <w:rPr>
+                <w:lang w:val="en-US"/>
+              </w:rPr>
+              <w:t xml:space="preserve">worse </w:t>
+            </w:r>
+            <w:r>
+              <w:rPr>
+                <w:lang w:val="en-US"/>
+              </w:rPr>
+              <w:t>than</w:t>
+            </w:r>
+            <w:r>
+              <w:rPr>
+                <w:lang w:val="en-US"/>
+              </w:rPr>
+              <w:t xml:space="preserve"> what they paid for</w:t>
+            </w:r>
+            <w:r>
+              <w:rPr>
+                <w:lang w:val="en-US"/>
+              </w:rPr>
+              <w:t xml:space="preserve">. </w:t>
             </w:r>
           </w:p>
           <w:p>
@@ -5160,6 +5565,7 @@
                 <w:szCs w:val="24"/>
                 <w:lang w:val="en-US"/>
               </w:rPr>
+              <w:lastRenderedPageBreak/>
               <w:t>You tell your foreman of your findings and he immediately checks on Google and informs his boss of the situation. The boss credits him with a bonus which he splits 50:50 with you. The future panels are as specified.</w:t>
             </w:r>
           </w:p>
@@ -5191,6 +5597,24 @@
                 <w:lang w:val="en-US"/>
               </w:rPr>
               <w:t xml:space="preserve"> Give reasons for your answer.</w:t>
+            </w:r>
+          </w:p>
+          <w:p>
+            <w:pPr>
+              <w:pStyle w:val="MyStyle"/>
+              <w:numPr>
+                <w:ilvl w:val="0"/>
+                <w:numId w:val="47"/>
+              </w:numPr>
+              <w:rPr>
+                <w:lang w:val="en-US"/>
+              </w:rPr>
+            </w:pPr>
+            <w:r>
+              <w:rPr>
+                <w:lang w:val="en-US"/>
+              </w:rPr>
+              <w:t>I would be ok with it if all parties are okay with it as well &amp; if the customer doesn’t get any extra charges for it.</w:t>
             </w:r>
           </w:p>
           <w:p>
@@ -5760,6 +6184,7 @@
                 <w:bCs/>
                 <w:lang w:val="en-US"/>
               </w:rPr>
+              <w:lastRenderedPageBreak/>
               <w:t xml:space="preserve">CASE 1 - </w:t>
             </w:r>
             <w:r>
@@ -5768,25 +6193,7 @@
                 <w:bCs/>
                 <w:lang w:val="en-US"/>
               </w:rPr>
-              <w:t xml:space="preserve">In 2007, the high-end signature </w:t>
-            </w:r>
-            <w:proofErr w:type="gramStart"/>
-            <w:r>
-              <w:rPr>
-                <w:b/>
-                <w:bCs/>
-                <w:lang w:val="en-US"/>
-              </w:rPr>
-              <w:t>hand-bag</w:t>
-            </w:r>
-            <w:proofErr w:type="gramEnd"/>
-            <w:r>
-              <w:rPr>
-                <w:b/>
-                <w:bCs/>
-                <w:lang w:val="en-US"/>
-              </w:rPr>
-              <w:t xml:space="preserve"> and luggage maker, Louis Vuitton Malletier, lost an outrageous copyright infringement case against comedy fashion company Haute </w:t>
+              <w:t xml:space="preserve">In 2007, the high-end signature hand-bag and luggage maker, Louis Vuitton Malletier, lost an outrageous copyright infringement case against comedy fashion company Haute </w:t>
             </w:r>
             <w:proofErr w:type="spellStart"/>
             <w:r>
@@ -5818,21 +6225,7 @@
               <w:rPr>
                 <w:lang w:val="en-US"/>
               </w:rPr>
-              <w:t xml:space="preserve">The comedy designers had released a line of parody products named Chewy Vuitton, to go along with other memorable </w:t>
-            </w:r>
-            <w:proofErr w:type="gramStart"/>
-            <w:r>
-              <w:rPr>
-                <w:lang w:val="en-US"/>
-              </w:rPr>
-              <w:t>knock-offs</w:t>
-            </w:r>
-            <w:proofErr w:type="gramEnd"/>
-            <w:r>
-              <w:rPr>
-                <w:lang w:val="en-US"/>
-              </w:rPr>
-              <w:t xml:space="preserve"> such as </w:t>
+              <w:t xml:space="preserve">The comedy designers had released a line of parody products named Chewy Vuitton, to go along with other memorable knock-offs such as </w:t>
             </w:r>
             <w:proofErr w:type="spellStart"/>
             <w:r>
@@ -5935,21 +6328,7 @@
               <w:rPr>
                 <w:lang w:val="en-US"/>
               </w:rPr>
-              <w:t xml:space="preserve">Without the original famous </w:t>
-            </w:r>
-            <w:proofErr w:type="gramStart"/>
-            <w:r>
-              <w:rPr>
-                <w:lang w:val="en-US"/>
-              </w:rPr>
-              <w:t>product</w:t>
-            </w:r>
-            <w:proofErr w:type="gramEnd"/>
-            <w:r>
-              <w:rPr>
-                <w:lang w:val="en-US"/>
-              </w:rPr>
-              <w:t xml:space="preserve"> the parody does not work, so do you think </w:t>
+              <w:t xml:space="preserve">Without the original famous product the parody does not work, so do you think </w:t>
             </w:r>
             <w:r>
               <w:rPr>
@@ -6215,7 +6594,6 @@
               <w:rPr>
                 <w:lang w:val="en-US"/>
               </w:rPr>
-              <w:lastRenderedPageBreak/>
               <w:t>What should Warner Bros. have done about using the very recognizable Tyson tattoo?</w:t>
             </w:r>
           </w:p>
@@ -6356,7 +6734,14 @@
               <w:rPr>
                 <w:lang w:val="en-US"/>
               </w:rPr>
-              <w:t>Acuff-Rose Music Inc. cried copyright infringement. The case went to the Supreme Court, which, in so many words, said, lighten up. “Parody, or in any event its comment, necessarily springs from recognizable allusion to its object through distorted imitation,” wrote Justice David Souter. “</w:t>
+              <w:t xml:space="preserve">Acuff-Rose Music Inc. cried copyright infringement. The case went to the Supreme Court, which, in so many words, said, lighten up. “Parody, or in any event its comment, necessarily springs from </w:t>
+            </w:r>
+            <w:r>
+              <w:rPr>
+                <w:lang w:val="en-US"/>
+              </w:rPr>
+              <w:lastRenderedPageBreak/>
+              <w:t>recognizable allusion to its object through distorted imitation,” wrote Justice David Souter. “</w:t>
             </w:r>
             <w:proofErr w:type="spellStart"/>
             <w:r>
@@ -6517,23 +6902,7 @@
                 <w:b/>
                 <w:lang w:val="en-US"/>
               </w:rPr>
-              <w:t xml:space="preserve">CASE 4 - Men </w:t>
-            </w:r>
-            <w:proofErr w:type="gramStart"/>
-            <w:r>
-              <w:rPr>
-                <w:b/>
-                <w:lang w:val="en-US"/>
-              </w:rPr>
-              <w:t>At</w:t>
-            </w:r>
-            <w:proofErr w:type="gramEnd"/>
-            <w:r>
-              <w:rPr>
-                <w:b/>
-                <w:lang w:val="en-US"/>
-              </w:rPr>
-              <w:t xml:space="preserve"> Work have been ordered to pay 5 per cent of royalties for </w:t>
+              <w:t xml:space="preserve">CASE 4 - Men At Work have been ordered to pay 5 per cent of royalties for </w:t>
             </w:r>
             <w:r>
               <w:rPr>
@@ -6620,21 +6989,7 @@
               <w:rPr>
                 <w:lang w:val="en-US"/>
               </w:rPr>
-              <w:t xml:space="preserve">Kookaburra Sits </w:t>
-            </w:r>
-            <w:proofErr w:type="gramStart"/>
-            <w:r>
-              <w:rPr>
-                <w:lang w:val="en-US"/>
-              </w:rPr>
-              <w:t>In</w:t>
-            </w:r>
-            <w:proofErr w:type="gramEnd"/>
-            <w:r>
-              <w:rPr>
-                <w:lang w:val="en-US"/>
-              </w:rPr>
-              <w:t xml:space="preserve"> The Old Gum Tree was written by Melbourne teacher Marion Sinclair for a Girl Guides jamboree in 1934 and has been sung by generations of Australian children ever since.</w:t>
+              <w:t>Kookaburra Sits In The Old Gum Tree was written by Melbourne teacher Marion Sinclair for a Girl Guides jamboree in 1934 and has been sung by generations of Australian children ever since.</w:t>
             </w:r>
           </w:p>
           <w:p>
@@ -6688,21 +7043,7 @@
               <w:rPr>
                 <w:lang w:val="en-US"/>
               </w:rPr>
-              <w:t xml:space="preserve"> Work's Business </w:t>
-            </w:r>
-            <w:proofErr w:type="gramStart"/>
-            <w:r>
-              <w:rPr>
-                <w:lang w:val="en-US"/>
-              </w:rPr>
-              <w:t>As</w:t>
-            </w:r>
-            <w:proofErr w:type="gramEnd"/>
-            <w:r>
-              <w:rPr>
-                <w:lang w:val="en-US"/>
-              </w:rPr>
-              <w:t xml:space="preserve"> Usual album, on which the song appears, had achieved huge commercial success both in Australia and overseas.</w:t>
+              <w:t xml:space="preserve"> Work's Business As Usual album, on which the song appears, had achieved huge commercial success both in Australia and overseas.</w:t>
             </w:r>
           </w:p>
           <w:p>
@@ -6744,21 +7085,7 @@
               <w:rPr>
                 <w:lang w:val="en-US"/>
               </w:rPr>
-              <w:t xml:space="preserve">Justice Jacobsen ordered Men </w:t>
-            </w:r>
-            <w:proofErr w:type="gramStart"/>
-            <w:r>
-              <w:rPr>
-                <w:lang w:val="en-US"/>
-              </w:rPr>
-              <w:t>At</w:t>
-            </w:r>
-            <w:proofErr w:type="gramEnd"/>
-            <w:r>
-              <w:rPr>
-                <w:lang w:val="en-US"/>
-              </w:rPr>
-              <w:t xml:space="preserve"> Work front</w:t>
+              <w:t>Justice Jacobsen ordered Men At Work front</w:t>
             </w:r>
             <w:r>
               <w:rPr>
@@ -7033,18 +7360,7 @@
                 <w:color w:val="000000"/>
                 <w:shd w:val="clear" w:color="auto" w:fill="FFFFFF"/>
               </w:rPr>
-              <w:t>Larrikin Music Publishing Pty Ltd v EMI Songs Australia Pty Limited</w:t>
-            </w:r>
-            <w:proofErr w:type="gramStart"/>
-            <w:r>
-              <w:rPr>
-                <w:rFonts w:ascii="Calibri" w:hAnsi="Calibri" w:cs="Calibri"/>
-                <w:i/>
-                <w:iCs/>
-                <w:color w:val="000000"/>
-                <w:shd w:val="clear" w:color="auto" w:fill="FFFFFF"/>
-              </w:rPr>
-              <w:t xml:space="preserve">) </w:t>
+              <w:t xml:space="preserve">Larrikin Music Publishing Pty Ltd v EMI Songs Australia Pty Limited) </w:t>
             </w:r>
             <w:r>
               <w:rPr>
@@ -7052,7 +7368,6 @@
               </w:rPr>
               <w:t>?</w:t>
             </w:r>
-            <w:proofErr w:type="gramEnd"/>
           </w:p>
           <w:p>
             <w:pPr>
@@ -7163,6 +7478,7 @@
                 <w:rFonts w:cstheme="minorHAnsi"/>
                 <w:lang w:val="en-US"/>
               </w:rPr>
+              <w:lastRenderedPageBreak/>
               <w:t>WAM Clothing was granted the exclusive use of the Aboriginal flag on clothing, physical and digital media by its designer and copyright holder, the Luritja artist Harold Thomas, in November 2018.</w:t>
             </w:r>
           </w:p>
@@ -7698,7 +8014,6 @@
                 <w:szCs w:val="28"/>
                 <w:lang w:val="en-US"/>
               </w:rPr>
-              <w:lastRenderedPageBreak/>
               <w:t xml:space="preserve">QUESTION </w:t>
             </w:r>
             <w:r>
@@ -10055,6 +10370,119 @@
     </w:lvl>
   </w:abstractNum>
   <w:abstractNum w:abstractNumId="15" w15:restartNumberingAfterBreak="0">
+    <w:nsid w:val="2541563C"/>
+    <w:multiLevelType w:val="hybridMultilevel"/>
+    <w:tmpl w:val="806C2336"/>
+    <w:lvl w:ilvl="0" w:tplc="0C090001">
+      <w:start w:val="1"/>
+      <w:numFmt w:val="bullet"/>
+      <w:lvlText w:val=""/>
+      <w:lvlJc w:val="left"/>
+      <w:pPr>
+        <w:ind w:left="1080" w:hanging="360"/>
+      </w:pPr>
+      <w:rPr>
+        <w:rFonts w:ascii="Symbol" w:hAnsi="Symbol" w:hint="default"/>
+      </w:rPr>
+    </w:lvl>
+    <w:lvl w:ilvl="1" w:tplc="0C090003" w:tentative="1">
+      <w:start w:val="1"/>
+      <w:numFmt w:val="bullet"/>
+      <w:lvlText w:val="o"/>
+      <w:lvlJc w:val="left"/>
+      <w:pPr>
+        <w:ind w:left="1800" w:hanging="360"/>
+      </w:pPr>
+      <w:rPr>
+        <w:rFonts w:ascii="Courier New" w:hAnsi="Courier New" w:cs="Courier New" w:hint="default"/>
+      </w:rPr>
+    </w:lvl>
+    <w:lvl w:ilvl="2" w:tplc="0C090005" w:tentative="1">
+      <w:start w:val="1"/>
+      <w:numFmt w:val="bullet"/>
+      <w:lvlText w:val=""/>
+      <w:lvlJc w:val="left"/>
+      <w:pPr>
+        <w:ind w:left="2520" w:hanging="360"/>
+      </w:pPr>
+      <w:rPr>
+        <w:rFonts w:ascii="Wingdings" w:hAnsi="Wingdings" w:hint="default"/>
+      </w:rPr>
+    </w:lvl>
+    <w:lvl w:ilvl="3" w:tplc="0C090001" w:tentative="1">
+      <w:start w:val="1"/>
+      <w:numFmt w:val="bullet"/>
+      <w:lvlText w:val=""/>
+      <w:lvlJc w:val="left"/>
+      <w:pPr>
+        <w:ind w:left="3240" w:hanging="360"/>
+      </w:pPr>
+      <w:rPr>
+        <w:rFonts w:ascii="Symbol" w:hAnsi="Symbol" w:hint="default"/>
+      </w:rPr>
+    </w:lvl>
+    <w:lvl w:ilvl="4" w:tplc="0C090003" w:tentative="1">
+      <w:start w:val="1"/>
+      <w:numFmt w:val="bullet"/>
+      <w:lvlText w:val="o"/>
+      <w:lvlJc w:val="left"/>
+      <w:pPr>
+        <w:ind w:left="3960" w:hanging="360"/>
+      </w:pPr>
+      <w:rPr>
+        <w:rFonts w:ascii="Courier New" w:hAnsi="Courier New" w:cs="Courier New" w:hint="default"/>
+      </w:rPr>
+    </w:lvl>
+    <w:lvl w:ilvl="5" w:tplc="0C090005" w:tentative="1">
+      <w:start w:val="1"/>
+      <w:numFmt w:val="bullet"/>
+      <w:lvlText w:val=""/>
+      <w:lvlJc w:val="left"/>
+      <w:pPr>
+        <w:ind w:left="4680" w:hanging="360"/>
+      </w:pPr>
+      <w:rPr>
+        <w:rFonts w:ascii="Wingdings" w:hAnsi="Wingdings" w:hint="default"/>
+      </w:rPr>
+    </w:lvl>
+    <w:lvl w:ilvl="6" w:tplc="0C090001" w:tentative="1">
+      <w:start w:val="1"/>
+      <w:numFmt w:val="bullet"/>
+      <w:lvlText w:val=""/>
+      <w:lvlJc w:val="left"/>
+      <w:pPr>
+        <w:ind w:left="5400" w:hanging="360"/>
+      </w:pPr>
+      <w:rPr>
+        <w:rFonts w:ascii="Symbol" w:hAnsi="Symbol" w:hint="default"/>
+      </w:rPr>
+    </w:lvl>
+    <w:lvl w:ilvl="7" w:tplc="0C090003" w:tentative="1">
+      <w:start w:val="1"/>
+      <w:numFmt w:val="bullet"/>
+      <w:lvlText w:val="o"/>
+      <w:lvlJc w:val="left"/>
+      <w:pPr>
+        <w:ind w:left="6120" w:hanging="360"/>
+      </w:pPr>
+      <w:rPr>
+        <w:rFonts w:ascii="Courier New" w:hAnsi="Courier New" w:cs="Courier New" w:hint="default"/>
+      </w:rPr>
+    </w:lvl>
+    <w:lvl w:ilvl="8" w:tplc="0C090005" w:tentative="1">
+      <w:start w:val="1"/>
+      <w:numFmt w:val="bullet"/>
+      <w:lvlText w:val=""/>
+      <w:lvlJc w:val="left"/>
+      <w:pPr>
+        <w:ind w:left="6840" w:hanging="360"/>
+      </w:pPr>
+      <w:rPr>
+        <w:rFonts w:ascii="Wingdings" w:hAnsi="Wingdings" w:hint="default"/>
+      </w:rPr>
+    </w:lvl>
+  </w:abstractNum>
+  <w:abstractNum w:abstractNumId="16" w15:restartNumberingAfterBreak="0">
     <w:nsid w:val="27CE49D9"/>
     <w:multiLevelType w:val="hybridMultilevel"/>
     <w:tmpl w:val="24D44312"/>
@@ -10140,7 +10568,7 @@
       </w:pPr>
     </w:lvl>
   </w:abstractNum>
-  <w:abstractNum w:abstractNumId="16" w15:restartNumberingAfterBreak="0">
+  <w:abstractNum w:abstractNumId="17" w15:restartNumberingAfterBreak="0">
     <w:nsid w:val="2CC406A8"/>
     <w:multiLevelType w:val="hybridMultilevel"/>
     <w:tmpl w:val="7598B194"/>
@@ -10230,7 +10658,7 @@
       </w:pPr>
     </w:lvl>
   </w:abstractNum>
-  <w:abstractNum w:abstractNumId="17" w15:restartNumberingAfterBreak="0">
+  <w:abstractNum w:abstractNumId="18" w15:restartNumberingAfterBreak="0">
     <w:nsid w:val="32A52FF5"/>
     <w:multiLevelType w:val="hybridMultilevel"/>
     <w:tmpl w:val="2E10A1CA"/>
@@ -10343,7 +10771,7 @@
       </w:rPr>
     </w:lvl>
   </w:abstractNum>
-  <w:abstractNum w:abstractNumId="18" w15:restartNumberingAfterBreak="0">
+  <w:abstractNum w:abstractNumId="19" w15:restartNumberingAfterBreak="0">
     <w:nsid w:val="34433E4D"/>
     <w:multiLevelType w:val="hybridMultilevel"/>
     <w:tmpl w:val="40F08998"/>
@@ -10429,7 +10857,7 @@
       </w:pPr>
     </w:lvl>
   </w:abstractNum>
-  <w:abstractNum w:abstractNumId="19" w15:restartNumberingAfterBreak="0">
+  <w:abstractNum w:abstractNumId="20" w15:restartNumberingAfterBreak="0">
     <w:nsid w:val="3BF20249"/>
     <w:multiLevelType w:val="hybridMultilevel"/>
     <w:tmpl w:val="B4886AC6"/>
@@ -10515,7 +10943,7 @@
       </w:pPr>
     </w:lvl>
   </w:abstractNum>
-  <w:abstractNum w:abstractNumId="20" w15:restartNumberingAfterBreak="0">
+  <w:abstractNum w:abstractNumId="21" w15:restartNumberingAfterBreak="0">
     <w:nsid w:val="409E32C5"/>
     <w:multiLevelType w:val="hybridMultilevel"/>
     <w:tmpl w:val="BA7E0732"/>
@@ -10601,7 +11029,7 @@
       </w:pPr>
     </w:lvl>
   </w:abstractNum>
-  <w:abstractNum w:abstractNumId="21" w15:restartNumberingAfterBreak="0">
+  <w:abstractNum w:abstractNumId="22" w15:restartNumberingAfterBreak="0">
     <w:nsid w:val="415B0784"/>
     <w:multiLevelType w:val="multilevel"/>
     <w:tmpl w:val="164CDF92"/>
@@ -10750,7 +11178,120 @@
       </w:rPr>
     </w:lvl>
   </w:abstractNum>
-  <w:abstractNum w:abstractNumId="22" w15:restartNumberingAfterBreak="0">
+  <w:abstractNum w:abstractNumId="23" w15:restartNumberingAfterBreak="0">
+    <w:nsid w:val="416030F8"/>
+    <w:multiLevelType w:val="hybridMultilevel"/>
+    <w:tmpl w:val="DB4C8EE2"/>
+    <w:lvl w:ilvl="0" w:tplc="0C090001">
+      <w:start w:val="1"/>
+      <w:numFmt w:val="bullet"/>
+      <w:lvlText w:val=""/>
+      <w:lvlJc w:val="left"/>
+      <w:pPr>
+        <w:ind w:left="1074" w:hanging="360"/>
+      </w:pPr>
+      <w:rPr>
+        <w:rFonts w:ascii="Symbol" w:hAnsi="Symbol" w:hint="default"/>
+      </w:rPr>
+    </w:lvl>
+    <w:lvl w:ilvl="1" w:tplc="0C090003" w:tentative="1">
+      <w:start w:val="1"/>
+      <w:numFmt w:val="bullet"/>
+      <w:lvlText w:val="o"/>
+      <w:lvlJc w:val="left"/>
+      <w:pPr>
+        <w:ind w:left="1794" w:hanging="360"/>
+      </w:pPr>
+      <w:rPr>
+        <w:rFonts w:ascii="Courier New" w:hAnsi="Courier New" w:cs="Courier New" w:hint="default"/>
+      </w:rPr>
+    </w:lvl>
+    <w:lvl w:ilvl="2" w:tplc="0C090005" w:tentative="1">
+      <w:start w:val="1"/>
+      <w:numFmt w:val="bullet"/>
+      <w:lvlText w:val=""/>
+      <w:lvlJc w:val="left"/>
+      <w:pPr>
+        <w:ind w:left="2514" w:hanging="360"/>
+      </w:pPr>
+      <w:rPr>
+        <w:rFonts w:ascii="Wingdings" w:hAnsi="Wingdings" w:hint="default"/>
+      </w:rPr>
+    </w:lvl>
+    <w:lvl w:ilvl="3" w:tplc="0C090001" w:tentative="1">
+      <w:start w:val="1"/>
+      <w:numFmt w:val="bullet"/>
+      <w:lvlText w:val=""/>
+      <w:lvlJc w:val="left"/>
+      <w:pPr>
+        <w:ind w:left="3234" w:hanging="360"/>
+      </w:pPr>
+      <w:rPr>
+        <w:rFonts w:ascii="Symbol" w:hAnsi="Symbol" w:hint="default"/>
+      </w:rPr>
+    </w:lvl>
+    <w:lvl w:ilvl="4" w:tplc="0C090003" w:tentative="1">
+      <w:start w:val="1"/>
+      <w:numFmt w:val="bullet"/>
+      <w:lvlText w:val="o"/>
+      <w:lvlJc w:val="left"/>
+      <w:pPr>
+        <w:ind w:left="3954" w:hanging="360"/>
+      </w:pPr>
+      <w:rPr>
+        <w:rFonts w:ascii="Courier New" w:hAnsi="Courier New" w:cs="Courier New" w:hint="default"/>
+      </w:rPr>
+    </w:lvl>
+    <w:lvl w:ilvl="5" w:tplc="0C090005" w:tentative="1">
+      <w:start w:val="1"/>
+      <w:numFmt w:val="bullet"/>
+      <w:lvlText w:val=""/>
+      <w:lvlJc w:val="left"/>
+      <w:pPr>
+        <w:ind w:left="4674" w:hanging="360"/>
+      </w:pPr>
+      <w:rPr>
+        <w:rFonts w:ascii="Wingdings" w:hAnsi="Wingdings" w:hint="default"/>
+      </w:rPr>
+    </w:lvl>
+    <w:lvl w:ilvl="6" w:tplc="0C090001" w:tentative="1">
+      <w:start w:val="1"/>
+      <w:numFmt w:val="bullet"/>
+      <w:lvlText w:val=""/>
+      <w:lvlJc w:val="left"/>
+      <w:pPr>
+        <w:ind w:left="5394" w:hanging="360"/>
+      </w:pPr>
+      <w:rPr>
+        <w:rFonts w:ascii="Symbol" w:hAnsi="Symbol" w:hint="default"/>
+      </w:rPr>
+    </w:lvl>
+    <w:lvl w:ilvl="7" w:tplc="0C090003" w:tentative="1">
+      <w:start w:val="1"/>
+      <w:numFmt w:val="bullet"/>
+      <w:lvlText w:val="o"/>
+      <w:lvlJc w:val="left"/>
+      <w:pPr>
+        <w:ind w:left="6114" w:hanging="360"/>
+      </w:pPr>
+      <w:rPr>
+        <w:rFonts w:ascii="Courier New" w:hAnsi="Courier New" w:cs="Courier New" w:hint="default"/>
+      </w:rPr>
+    </w:lvl>
+    <w:lvl w:ilvl="8" w:tplc="0C090005" w:tentative="1">
+      <w:start w:val="1"/>
+      <w:numFmt w:val="bullet"/>
+      <w:lvlText w:val=""/>
+      <w:lvlJc w:val="left"/>
+      <w:pPr>
+        <w:ind w:left="6834" w:hanging="360"/>
+      </w:pPr>
+      <w:rPr>
+        <w:rFonts w:ascii="Wingdings" w:hAnsi="Wingdings" w:hint="default"/>
+      </w:rPr>
+    </w:lvl>
+  </w:abstractNum>
+  <w:abstractNum w:abstractNumId="24" w15:restartNumberingAfterBreak="0">
     <w:nsid w:val="4DA45D6C"/>
     <w:multiLevelType w:val="hybridMultilevel"/>
     <w:tmpl w:val="874E23E8"/>
@@ -10839,7 +11380,7 @@
       </w:pPr>
     </w:lvl>
   </w:abstractNum>
-  <w:abstractNum w:abstractNumId="23" w15:restartNumberingAfterBreak="0">
+  <w:abstractNum w:abstractNumId="25" w15:restartNumberingAfterBreak="0">
     <w:nsid w:val="4E18219E"/>
     <w:multiLevelType w:val="hybridMultilevel"/>
     <w:tmpl w:val="D9E2403E"/>
@@ -10925,7 +11466,7 @@
       </w:pPr>
     </w:lvl>
   </w:abstractNum>
-  <w:abstractNum w:abstractNumId="24" w15:restartNumberingAfterBreak="0">
+  <w:abstractNum w:abstractNumId="26" w15:restartNumberingAfterBreak="0">
     <w:nsid w:val="4E3C1187"/>
     <w:multiLevelType w:val="hybridMultilevel"/>
     <w:tmpl w:val="43AA3DFA"/>
@@ -11011,7 +11552,120 @@
       </w:pPr>
     </w:lvl>
   </w:abstractNum>
-  <w:abstractNum w:abstractNumId="25" w15:restartNumberingAfterBreak="0">
+  <w:abstractNum w:abstractNumId="27" w15:restartNumberingAfterBreak="0">
+    <w:nsid w:val="4FF24648"/>
+    <w:multiLevelType w:val="hybridMultilevel"/>
+    <w:tmpl w:val="986CFAA6"/>
+    <w:lvl w:ilvl="0" w:tplc="0C09000F">
+      <w:start w:val="1"/>
+      <w:numFmt w:val="decimal"/>
+      <w:lvlText w:val="%1."/>
+      <w:lvlJc w:val="left"/>
+      <w:pPr>
+        <w:ind w:left="1074" w:hanging="360"/>
+      </w:pPr>
+      <w:rPr>
+        <w:rFonts w:hint="default"/>
+      </w:rPr>
+    </w:lvl>
+    <w:lvl w:ilvl="1" w:tplc="FFFFFFFF" w:tentative="1">
+      <w:start w:val="1"/>
+      <w:numFmt w:val="bullet"/>
+      <w:lvlText w:val="o"/>
+      <w:lvlJc w:val="left"/>
+      <w:pPr>
+        <w:ind w:left="1794" w:hanging="360"/>
+      </w:pPr>
+      <w:rPr>
+        <w:rFonts w:ascii="Courier New" w:hAnsi="Courier New" w:cs="Courier New" w:hint="default"/>
+      </w:rPr>
+    </w:lvl>
+    <w:lvl w:ilvl="2" w:tplc="FFFFFFFF" w:tentative="1">
+      <w:start w:val="1"/>
+      <w:numFmt w:val="bullet"/>
+      <w:lvlText w:val=""/>
+      <w:lvlJc w:val="left"/>
+      <w:pPr>
+        <w:ind w:left="2514" w:hanging="360"/>
+      </w:pPr>
+      <w:rPr>
+        <w:rFonts w:ascii="Wingdings" w:hAnsi="Wingdings" w:hint="default"/>
+      </w:rPr>
+    </w:lvl>
+    <w:lvl w:ilvl="3" w:tplc="FFFFFFFF" w:tentative="1">
+      <w:start w:val="1"/>
+      <w:numFmt w:val="bullet"/>
+      <w:lvlText w:val=""/>
+      <w:lvlJc w:val="left"/>
+      <w:pPr>
+        <w:ind w:left="3234" w:hanging="360"/>
+      </w:pPr>
+      <w:rPr>
+        <w:rFonts w:ascii="Symbol" w:hAnsi="Symbol" w:hint="default"/>
+      </w:rPr>
+    </w:lvl>
+    <w:lvl w:ilvl="4" w:tplc="FFFFFFFF" w:tentative="1">
+      <w:start w:val="1"/>
+      <w:numFmt w:val="bullet"/>
+      <w:lvlText w:val="o"/>
+      <w:lvlJc w:val="left"/>
+      <w:pPr>
+        <w:ind w:left="3954" w:hanging="360"/>
+      </w:pPr>
+      <w:rPr>
+        <w:rFonts w:ascii="Courier New" w:hAnsi="Courier New" w:cs="Courier New" w:hint="default"/>
+      </w:rPr>
+    </w:lvl>
+    <w:lvl w:ilvl="5" w:tplc="FFFFFFFF" w:tentative="1">
+      <w:start w:val="1"/>
+      <w:numFmt w:val="bullet"/>
+      <w:lvlText w:val=""/>
+      <w:lvlJc w:val="left"/>
+      <w:pPr>
+        <w:ind w:left="4674" w:hanging="360"/>
+      </w:pPr>
+      <w:rPr>
+        <w:rFonts w:ascii="Wingdings" w:hAnsi="Wingdings" w:hint="default"/>
+      </w:rPr>
+    </w:lvl>
+    <w:lvl w:ilvl="6" w:tplc="FFFFFFFF" w:tentative="1">
+      <w:start w:val="1"/>
+      <w:numFmt w:val="bullet"/>
+      <w:lvlText w:val=""/>
+      <w:lvlJc w:val="left"/>
+      <w:pPr>
+        <w:ind w:left="5394" w:hanging="360"/>
+      </w:pPr>
+      <w:rPr>
+        <w:rFonts w:ascii="Symbol" w:hAnsi="Symbol" w:hint="default"/>
+      </w:rPr>
+    </w:lvl>
+    <w:lvl w:ilvl="7" w:tplc="FFFFFFFF" w:tentative="1">
+      <w:start w:val="1"/>
+      <w:numFmt w:val="bullet"/>
+      <w:lvlText w:val="o"/>
+      <w:lvlJc w:val="left"/>
+      <w:pPr>
+        <w:ind w:left="6114" w:hanging="360"/>
+      </w:pPr>
+      <w:rPr>
+        <w:rFonts w:ascii="Courier New" w:hAnsi="Courier New" w:cs="Courier New" w:hint="default"/>
+      </w:rPr>
+    </w:lvl>
+    <w:lvl w:ilvl="8" w:tplc="FFFFFFFF" w:tentative="1">
+      <w:start w:val="1"/>
+      <w:numFmt w:val="bullet"/>
+      <w:lvlText w:val=""/>
+      <w:lvlJc w:val="left"/>
+      <w:pPr>
+        <w:ind w:left="6834" w:hanging="360"/>
+      </w:pPr>
+      <w:rPr>
+        <w:rFonts w:ascii="Wingdings" w:hAnsi="Wingdings" w:hint="default"/>
+      </w:rPr>
+    </w:lvl>
+  </w:abstractNum>
+  <w:abstractNum w:abstractNumId="28" w15:restartNumberingAfterBreak="0">
     <w:nsid w:val="50CD1899"/>
     <w:multiLevelType w:val="hybridMultilevel"/>
     <w:tmpl w:val="24D44312"/>
@@ -11097,7 +11751,7 @@
       </w:pPr>
     </w:lvl>
   </w:abstractNum>
-  <w:abstractNum w:abstractNumId="26" w15:restartNumberingAfterBreak="0">
+  <w:abstractNum w:abstractNumId="29" w15:restartNumberingAfterBreak="0">
     <w:nsid w:val="53982E88"/>
     <w:multiLevelType w:val="hybridMultilevel"/>
     <w:tmpl w:val="ECF29924"/>
@@ -11209,7 +11863,7 @@
       </w:rPr>
     </w:lvl>
   </w:abstractNum>
-  <w:abstractNum w:abstractNumId="27" w15:restartNumberingAfterBreak="0">
+  <w:abstractNum w:abstractNumId="30" w15:restartNumberingAfterBreak="0">
     <w:nsid w:val="551A1A84"/>
     <w:multiLevelType w:val="hybridMultilevel"/>
     <w:tmpl w:val="40F08998"/>
@@ -11295,7 +11949,7 @@
       </w:pPr>
     </w:lvl>
   </w:abstractNum>
-  <w:abstractNum w:abstractNumId="28" w15:restartNumberingAfterBreak="0">
+  <w:abstractNum w:abstractNumId="31" w15:restartNumberingAfterBreak="0">
     <w:nsid w:val="58FC094B"/>
     <w:multiLevelType w:val="hybridMultilevel"/>
     <w:tmpl w:val="77B49274"/>
@@ -11408,7 +12062,7 @@
       </w:rPr>
     </w:lvl>
   </w:abstractNum>
-  <w:abstractNum w:abstractNumId="29" w15:restartNumberingAfterBreak="0">
+  <w:abstractNum w:abstractNumId="32" w15:restartNumberingAfterBreak="0">
     <w:nsid w:val="59E20926"/>
     <w:multiLevelType w:val="hybridMultilevel"/>
     <w:tmpl w:val="FC9A2A0E"/>
@@ -11494,7 +12148,7 @@
       </w:pPr>
     </w:lvl>
   </w:abstractNum>
-  <w:abstractNum w:abstractNumId="30" w15:restartNumberingAfterBreak="0">
+  <w:abstractNum w:abstractNumId="33" w15:restartNumberingAfterBreak="0">
     <w:nsid w:val="5DE14E83"/>
     <w:multiLevelType w:val="hybridMultilevel"/>
     <w:tmpl w:val="13AAD728"/>
@@ -11607,7 +12261,7 @@
       </w:rPr>
     </w:lvl>
   </w:abstractNum>
-  <w:abstractNum w:abstractNumId="31" w15:restartNumberingAfterBreak="0">
+  <w:abstractNum w:abstractNumId="34" w15:restartNumberingAfterBreak="0">
     <w:nsid w:val="5E116A2A"/>
     <w:multiLevelType w:val="hybridMultilevel"/>
     <w:tmpl w:val="3A4C06CA"/>
@@ -11693,7 +12347,120 @@
       </w:pPr>
     </w:lvl>
   </w:abstractNum>
-  <w:abstractNum w:abstractNumId="32" w15:restartNumberingAfterBreak="0">
+  <w:abstractNum w:abstractNumId="35" w15:restartNumberingAfterBreak="0">
+    <w:nsid w:val="5EED7BCA"/>
+    <w:multiLevelType w:val="hybridMultilevel"/>
+    <w:tmpl w:val="6A549E16"/>
+    <w:lvl w:ilvl="0" w:tplc="0C090001">
+      <w:start w:val="1"/>
+      <w:numFmt w:val="bullet"/>
+      <w:lvlText w:val=""/>
+      <w:lvlJc w:val="left"/>
+      <w:pPr>
+        <w:ind w:left="1074" w:hanging="360"/>
+      </w:pPr>
+      <w:rPr>
+        <w:rFonts w:ascii="Symbol" w:hAnsi="Symbol" w:hint="default"/>
+      </w:rPr>
+    </w:lvl>
+    <w:lvl w:ilvl="1" w:tplc="0C090003" w:tentative="1">
+      <w:start w:val="1"/>
+      <w:numFmt w:val="bullet"/>
+      <w:lvlText w:val="o"/>
+      <w:lvlJc w:val="left"/>
+      <w:pPr>
+        <w:ind w:left="1794" w:hanging="360"/>
+      </w:pPr>
+      <w:rPr>
+        <w:rFonts w:ascii="Courier New" w:hAnsi="Courier New" w:cs="Courier New" w:hint="default"/>
+      </w:rPr>
+    </w:lvl>
+    <w:lvl w:ilvl="2" w:tplc="0C090005" w:tentative="1">
+      <w:start w:val="1"/>
+      <w:numFmt w:val="bullet"/>
+      <w:lvlText w:val=""/>
+      <w:lvlJc w:val="left"/>
+      <w:pPr>
+        <w:ind w:left="2514" w:hanging="360"/>
+      </w:pPr>
+      <w:rPr>
+        <w:rFonts w:ascii="Wingdings" w:hAnsi="Wingdings" w:hint="default"/>
+      </w:rPr>
+    </w:lvl>
+    <w:lvl w:ilvl="3" w:tplc="0C090001" w:tentative="1">
+      <w:start w:val="1"/>
+      <w:numFmt w:val="bullet"/>
+      <w:lvlText w:val=""/>
+      <w:lvlJc w:val="left"/>
+      <w:pPr>
+        <w:ind w:left="3234" w:hanging="360"/>
+      </w:pPr>
+      <w:rPr>
+        <w:rFonts w:ascii="Symbol" w:hAnsi="Symbol" w:hint="default"/>
+      </w:rPr>
+    </w:lvl>
+    <w:lvl w:ilvl="4" w:tplc="0C090003" w:tentative="1">
+      <w:start w:val="1"/>
+      <w:numFmt w:val="bullet"/>
+      <w:lvlText w:val="o"/>
+      <w:lvlJc w:val="left"/>
+      <w:pPr>
+        <w:ind w:left="3954" w:hanging="360"/>
+      </w:pPr>
+      <w:rPr>
+        <w:rFonts w:ascii="Courier New" w:hAnsi="Courier New" w:cs="Courier New" w:hint="default"/>
+      </w:rPr>
+    </w:lvl>
+    <w:lvl w:ilvl="5" w:tplc="0C090005" w:tentative="1">
+      <w:start w:val="1"/>
+      <w:numFmt w:val="bullet"/>
+      <w:lvlText w:val=""/>
+      <w:lvlJc w:val="left"/>
+      <w:pPr>
+        <w:ind w:left="4674" w:hanging="360"/>
+      </w:pPr>
+      <w:rPr>
+        <w:rFonts w:ascii="Wingdings" w:hAnsi="Wingdings" w:hint="default"/>
+      </w:rPr>
+    </w:lvl>
+    <w:lvl w:ilvl="6" w:tplc="0C090001" w:tentative="1">
+      <w:start w:val="1"/>
+      <w:numFmt w:val="bullet"/>
+      <w:lvlText w:val=""/>
+      <w:lvlJc w:val="left"/>
+      <w:pPr>
+        <w:ind w:left="5394" w:hanging="360"/>
+      </w:pPr>
+      <w:rPr>
+        <w:rFonts w:ascii="Symbol" w:hAnsi="Symbol" w:hint="default"/>
+      </w:rPr>
+    </w:lvl>
+    <w:lvl w:ilvl="7" w:tplc="0C090003" w:tentative="1">
+      <w:start w:val="1"/>
+      <w:numFmt w:val="bullet"/>
+      <w:lvlText w:val="o"/>
+      <w:lvlJc w:val="left"/>
+      <w:pPr>
+        <w:ind w:left="6114" w:hanging="360"/>
+      </w:pPr>
+      <w:rPr>
+        <w:rFonts w:ascii="Courier New" w:hAnsi="Courier New" w:cs="Courier New" w:hint="default"/>
+      </w:rPr>
+    </w:lvl>
+    <w:lvl w:ilvl="8" w:tplc="0C090005" w:tentative="1">
+      <w:start w:val="1"/>
+      <w:numFmt w:val="bullet"/>
+      <w:lvlText w:val=""/>
+      <w:lvlJc w:val="left"/>
+      <w:pPr>
+        <w:ind w:left="6834" w:hanging="360"/>
+      </w:pPr>
+      <w:rPr>
+        <w:rFonts w:ascii="Wingdings" w:hAnsi="Wingdings" w:hint="default"/>
+      </w:rPr>
+    </w:lvl>
+  </w:abstractNum>
+  <w:abstractNum w:abstractNumId="36" w15:restartNumberingAfterBreak="0">
     <w:nsid w:val="61030E72"/>
     <w:multiLevelType w:val="hybridMultilevel"/>
     <w:tmpl w:val="07E8AE12"/>
@@ -11805,7 +12572,7 @@
       </w:rPr>
     </w:lvl>
   </w:abstractNum>
-  <w:abstractNum w:abstractNumId="33" w15:restartNumberingAfterBreak="0">
+  <w:abstractNum w:abstractNumId="37" w15:restartNumberingAfterBreak="0">
     <w:nsid w:val="6139164C"/>
     <w:multiLevelType w:val="hybridMultilevel"/>
     <w:tmpl w:val="B7AE36AC"/>
@@ -11917,7 +12684,7 @@
       </w:rPr>
     </w:lvl>
   </w:abstractNum>
-  <w:abstractNum w:abstractNumId="34" w15:restartNumberingAfterBreak="0">
+  <w:abstractNum w:abstractNumId="38" w15:restartNumberingAfterBreak="0">
     <w:nsid w:val="624C5A70"/>
     <w:multiLevelType w:val="hybridMultilevel"/>
     <w:tmpl w:val="80E8B64A"/>
@@ -12009,7 +12776,7 @@
       </w:pPr>
     </w:lvl>
   </w:abstractNum>
-  <w:abstractNum w:abstractNumId="35" w15:restartNumberingAfterBreak="0">
+  <w:abstractNum w:abstractNumId="39" w15:restartNumberingAfterBreak="0">
     <w:nsid w:val="62CC7173"/>
     <w:multiLevelType w:val="hybridMultilevel"/>
     <w:tmpl w:val="3B1C05E0"/>
@@ -12095,7 +12862,7 @@
       </w:pPr>
     </w:lvl>
   </w:abstractNum>
-  <w:abstractNum w:abstractNumId="36" w15:restartNumberingAfterBreak="0">
+  <w:abstractNum w:abstractNumId="40" w15:restartNumberingAfterBreak="0">
     <w:nsid w:val="689970EB"/>
     <w:multiLevelType w:val="hybridMultilevel"/>
     <w:tmpl w:val="129E8E0C"/>
@@ -12181,7 +12948,7 @@
       </w:pPr>
     </w:lvl>
   </w:abstractNum>
-  <w:abstractNum w:abstractNumId="37" w15:restartNumberingAfterBreak="0">
+  <w:abstractNum w:abstractNumId="41" w15:restartNumberingAfterBreak="0">
     <w:nsid w:val="6A576469"/>
     <w:multiLevelType w:val="hybridMultilevel"/>
     <w:tmpl w:val="BA388B76"/>
@@ -12267,7 +13034,7 @@
       </w:pPr>
     </w:lvl>
   </w:abstractNum>
-  <w:abstractNum w:abstractNumId="38" w15:restartNumberingAfterBreak="0">
+  <w:abstractNum w:abstractNumId="42" w15:restartNumberingAfterBreak="0">
     <w:nsid w:val="6B9D2E3D"/>
     <w:multiLevelType w:val="hybridMultilevel"/>
     <w:tmpl w:val="48E60BF8"/>
@@ -12353,7 +13120,7 @@
       </w:pPr>
     </w:lvl>
   </w:abstractNum>
-  <w:abstractNum w:abstractNumId="39" w15:restartNumberingAfterBreak="0">
+  <w:abstractNum w:abstractNumId="43" w15:restartNumberingAfterBreak="0">
     <w:nsid w:val="6CD02459"/>
     <w:multiLevelType w:val="hybridMultilevel"/>
     <w:tmpl w:val="F4D88904"/>
@@ -12439,7 +13206,7 @@
       </w:pPr>
     </w:lvl>
   </w:abstractNum>
-  <w:abstractNum w:abstractNumId="40" w15:restartNumberingAfterBreak="0">
+  <w:abstractNum w:abstractNumId="44" w15:restartNumberingAfterBreak="0">
     <w:nsid w:val="749A1B95"/>
     <w:multiLevelType w:val="hybridMultilevel"/>
     <w:tmpl w:val="26BA00E6"/>
@@ -12455,7 +13222,7 @@
         <w:rFonts w:hint="default"/>
       </w:rPr>
     </w:lvl>
-    <w:lvl w:ilvl="1" w:tplc="04090003" w:tentative="1">
+    <w:lvl w:ilvl="1" w:tplc="04090003">
       <w:start w:val="1"/>
       <w:numFmt w:val="bullet"/>
       <w:lvlText w:val="o"/>
@@ -12552,7 +13319,7 @@
       </w:rPr>
     </w:lvl>
   </w:abstractNum>
-  <w:abstractNum w:abstractNumId="41" w15:restartNumberingAfterBreak="0">
+  <w:abstractNum w:abstractNumId="45" w15:restartNumberingAfterBreak="0">
     <w:nsid w:val="7CBF763D"/>
     <w:multiLevelType w:val="hybridMultilevel"/>
     <w:tmpl w:val="A852F23A"/>
@@ -12638,7 +13405,7 @@
       </w:pPr>
     </w:lvl>
   </w:abstractNum>
-  <w:abstractNum w:abstractNumId="42" w15:restartNumberingAfterBreak="0">
+  <w:abstractNum w:abstractNumId="46" w15:restartNumberingAfterBreak="0">
     <w:nsid w:val="7FCC778A"/>
     <w:multiLevelType w:val="hybridMultilevel"/>
     <w:tmpl w:val="9DD6B114"/>
@@ -12731,16 +13498,16 @@
     <w:abstractNumId w:val="9"/>
   </w:num>
   <w:num w:numId="3" w16cid:durableId="359625847">
-    <w:abstractNumId w:val="37"/>
+    <w:abstractNumId w:val="41"/>
   </w:num>
   <w:num w:numId="4" w16cid:durableId="1781339956">
     <w:abstractNumId w:val="6"/>
   </w:num>
   <w:num w:numId="5" w16cid:durableId="1096487238">
-    <w:abstractNumId w:val="38"/>
+    <w:abstractNumId w:val="42"/>
   </w:num>
   <w:num w:numId="6" w16cid:durableId="651520273">
-    <w:abstractNumId w:val="20"/>
+    <w:abstractNumId w:val="21"/>
   </w:num>
   <w:num w:numId="7" w16cid:durableId="1146388449">
     <w:abstractNumId w:val="8"/>
@@ -12749,16 +13516,16 @@
     <w:abstractNumId w:val="14"/>
   </w:num>
   <w:num w:numId="9" w16cid:durableId="727647798">
-    <w:abstractNumId w:val="16"/>
+    <w:abstractNumId w:val="17"/>
   </w:num>
   <w:num w:numId="10" w16cid:durableId="456720726">
     <w:abstractNumId w:val="3"/>
   </w:num>
   <w:num w:numId="11" w16cid:durableId="423234356">
-    <w:abstractNumId w:val="25"/>
+    <w:abstractNumId w:val="28"/>
   </w:num>
   <w:num w:numId="12" w16cid:durableId="388891032">
-    <w:abstractNumId w:val="22"/>
+    <w:abstractNumId w:val="24"/>
   </w:num>
   <w:num w:numId="13" w16cid:durableId="1325357307">
     <w:abstractNumId w:val="5"/>
@@ -12770,7 +13537,7 @@
     <w:abstractNumId w:val="11"/>
   </w:num>
   <w:num w:numId="16" w16cid:durableId="1519351375">
-    <w:abstractNumId w:val="34"/>
+    <w:abstractNumId w:val="38"/>
   </w:num>
   <w:num w:numId="17" w16cid:durableId="1930887214">
     <w:abstractNumId w:val="0"/>
@@ -12779,16 +13546,16 @@
     <w:abstractNumId w:val="12"/>
   </w:num>
   <w:num w:numId="19" w16cid:durableId="556205559">
-    <w:abstractNumId w:val="39"/>
+    <w:abstractNumId w:val="43"/>
   </w:num>
   <w:num w:numId="20" w16cid:durableId="2088260617">
-    <w:abstractNumId w:val="33"/>
+    <w:abstractNumId w:val="37"/>
   </w:num>
   <w:num w:numId="21" w16cid:durableId="695542823">
-    <w:abstractNumId w:val="15"/>
+    <w:abstractNumId w:val="16"/>
   </w:num>
   <w:num w:numId="22" w16cid:durableId="204412393">
-    <w:abstractNumId w:val="28"/>
+    <w:abstractNumId w:val="31"/>
   </w:num>
   <w:num w:numId="23" w16cid:durableId="504252317">
     <w:abstractNumId w:val="2"/>
@@ -12797,61 +13564,73 @@
     <w:abstractNumId w:val="1"/>
   </w:num>
   <w:num w:numId="25" w16cid:durableId="1593199003">
-    <w:abstractNumId w:val="40"/>
+    <w:abstractNumId w:val="44"/>
   </w:num>
   <w:num w:numId="26" w16cid:durableId="970133413">
     <w:abstractNumId w:val="4"/>
   </w:num>
   <w:num w:numId="27" w16cid:durableId="813527134">
-    <w:abstractNumId w:val="24"/>
+    <w:abstractNumId w:val="26"/>
   </w:num>
   <w:num w:numId="28" w16cid:durableId="584608744">
-    <w:abstractNumId w:val="27"/>
+    <w:abstractNumId w:val="30"/>
   </w:num>
   <w:num w:numId="29" w16cid:durableId="182600731">
-    <w:abstractNumId w:val="31"/>
+    <w:abstractNumId w:val="34"/>
   </w:num>
   <w:num w:numId="30" w16cid:durableId="1893151474">
-    <w:abstractNumId w:val="18"/>
+    <w:abstractNumId w:val="19"/>
   </w:num>
   <w:num w:numId="31" w16cid:durableId="1996298683">
-    <w:abstractNumId w:val="21"/>
+    <w:abstractNumId w:val="22"/>
   </w:num>
   <w:num w:numId="32" w16cid:durableId="1637947094">
-    <w:abstractNumId w:val="36"/>
+    <w:abstractNumId w:val="40"/>
   </w:num>
   <w:num w:numId="33" w16cid:durableId="169293557">
-    <w:abstractNumId w:val="19"/>
+    <w:abstractNumId w:val="20"/>
   </w:num>
   <w:num w:numId="34" w16cid:durableId="1207839211">
-    <w:abstractNumId w:val="23"/>
+    <w:abstractNumId w:val="25"/>
   </w:num>
   <w:num w:numId="35" w16cid:durableId="789126840">
     <w:abstractNumId w:val="13"/>
   </w:num>
   <w:num w:numId="36" w16cid:durableId="979191875">
-    <w:abstractNumId w:val="41"/>
+    <w:abstractNumId w:val="45"/>
   </w:num>
   <w:num w:numId="37" w16cid:durableId="963734189">
+    <w:abstractNumId w:val="32"/>
+  </w:num>
+  <w:num w:numId="38" w16cid:durableId="1448887316">
+    <w:abstractNumId w:val="39"/>
+  </w:num>
+  <w:num w:numId="39" w16cid:durableId="781076210">
+    <w:abstractNumId w:val="46"/>
+  </w:num>
+  <w:num w:numId="40" w16cid:durableId="588271521">
+    <w:abstractNumId w:val="36"/>
+  </w:num>
+  <w:num w:numId="41" w16cid:durableId="61291337">
     <w:abstractNumId w:val="29"/>
   </w:num>
-  <w:num w:numId="38" w16cid:durableId="1448887316">
+  <w:num w:numId="42" w16cid:durableId="693851283">
+    <w:abstractNumId w:val="18"/>
+  </w:num>
+  <w:num w:numId="43" w16cid:durableId="2055887158">
+    <w:abstractNumId w:val="33"/>
+  </w:num>
+  <w:num w:numId="44" w16cid:durableId="654918562">
     <w:abstractNumId w:val="35"/>
   </w:num>
-  <w:num w:numId="39" w16cid:durableId="781076210">
-    <w:abstractNumId w:val="42"/>
+  <w:num w:numId="45" w16cid:durableId="576941228">
+    <w:abstractNumId w:val="23"/>
   </w:num>
-  <w:num w:numId="40" w16cid:durableId="588271521">
-    <w:abstractNumId w:val="32"/>
+  <w:num w:numId="46" w16cid:durableId="116604429">
+    <w:abstractNumId w:val="27"/>
   </w:num>
-  <w:num w:numId="41" w16cid:durableId="61291337">
-    <w:abstractNumId w:val="26"/>
-  </w:num>
-  <w:num w:numId="42" w16cid:durableId="693851283">
-    <w:abstractNumId w:val="17"/>
-  </w:num>
-  <w:num w:numId="43" w16cid:durableId="2055887158">
-    <w:abstractNumId w:val="30"/>
+  <w:num w:numId="47" w16cid:durableId="1600867303">
+    <w:abstractNumId w:val="15"/>
   </w:num>
 </w:numbering>
 </file>
@@ -13302,7 +14081,6 @@
   <w:style w:type="character" w:default="1" w:styleId="DefaultParagraphFont">
     <w:name w:val="Default Paragraph Font"/>
     <w:uiPriority w:val="1"/>
-    <w:semiHidden/>
     <w:unhideWhenUsed/>
   </w:style>
   <w:style w:type="table" w:default="1" w:styleId="TableNormal">

</xml_diff>